<commit_message>
Estructura html y funciones añadidas
</commit_message>
<xml_diff>
--- a/placas/Pruebas.docx
+++ b/placas/Pruebas.docx
@@ -315,6 +315,733 @@
                     <a:xfrm>
                       <a:off x="0" y="0"/>
                       <a:ext cx="5250635" cy="3010161"/>
+                    </a:xfrm>
+                    <a:prstGeom prst="rect">
+                      <a:avLst/>
+                    </a:prstGeom>
+                  </pic:spPr>
+                </pic:pic>
+              </a:graphicData>
+            </a:graphic>
+          </wp:inline>
+        </w:drawing>
+      </w:r>
+    </w:p>
+    <w:p>
+      <w:pPr>
+        <w:rPr>
+          <w:u w:val="single"/>
+        </w:rPr>
+      </w:pPr>
+    </w:p>
+    <w:p>
+      <w:pPr>
+        <w:rPr>
+          <w:u w:val="single"/>
+        </w:rPr>
+      </w:pPr>
+      <w:r>
+        <w:rPr>
+          <w:u w:val="single"/>
+        </w:rPr>
+        <w:t>PROVINCIAS PRUEBA</w:t>
+      </w:r>
+    </w:p>
+    <w:p>
+      <w:pPr>
+        <w:rPr>
+          <w:u w:val="single"/>
+        </w:rPr>
+      </w:pPr>
+      <w:r>
+        <w:rPr>
+          <w:u w:val="single"/>
+        </w:rPr>
+        <w:drawing>
+          <wp:inline distT="0" distB="0" distL="0" distR="0" wp14:anchorId="73321D5E" wp14:editId="649DA33F">
+            <wp:extent cx="3833192" cy="2522439"/>
+            <wp:effectExtent l="0" t="0" r="0" b="0"/>
+            <wp:docPr id="15687875" name="Imagen 1" descr="Interfaz de usuario gráfica, Texto&#10;&#10;Descripción generada automáticamente"/>
+            <wp:cNvGraphicFramePr>
+              <a:graphicFrameLocks xmlns:a="http://schemas.openxmlformats.org/drawingml/2006/main" noChangeAspect="1"/>
+            </wp:cNvGraphicFramePr>
+            <a:graphic xmlns:a="http://schemas.openxmlformats.org/drawingml/2006/main">
+              <a:graphicData uri="http://schemas.openxmlformats.org/drawingml/2006/picture">
+                <pic:pic xmlns:pic="http://schemas.openxmlformats.org/drawingml/2006/picture">
+                  <pic:nvPicPr>
+                    <pic:cNvPr id="15687875" name="Imagen 1" descr="Interfaz de usuario gráfica, Texto&#10;&#10;Descripción generada automáticamente"/>
+                    <pic:cNvPicPr/>
+                  </pic:nvPicPr>
+                  <pic:blipFill>
+                    <a:blip r:embed="rId12"/>
+                    <a:stretch>
+                      <a:fillRect/>
+                    </a:stretch>
+                  </pic:blipFill>
+                  <pic:spPr>
+                    <a:xfrm>
+                      <a:off x="0" y="0"/>
+                      <a:ext cx="3833192" cy="2522439"/>
+                    </a:xfrm>
+                    <a:prstGeom prst="rect">
+                      <a:avLst/>
+                    </a:prstGeom>
+                  </pic:spPr>
+                </pic:pic>
+              </a:graphicData>
+            </a:graphic>
+          </wp:inline>
+        </w:drawing>
+      </w:r>
+    </w:p>
+    <w:p>
+      <w:pPr>
+        <w:rPr>
+          <w:u w:val="single"/>
+        </w:rPr>
+      </w:pPr>
+      <w:r>
+        <w:rPr>
+          <w:u w:val="single"/>
+        </w:rPr>
+        <w:lastRenderedPageBreak/>
+        <w:drawing>
+          <wp:inline distT="0" distB="0" distL="0" distR="0" wp14:anchorId="47713351" wp14:editId="5CCA7607">
+            <wp:extent cx="4168501" cy="3017782"/>
+            <wp:effectExtent l="0" t="0" r="3810" b="0"/>
+            <wp:docPr id="1152864997" name="Imagen 1" descr="Texto&#10;&#10;Descripción generada automáticamente"/>
+            <wp:cNvGraphicFramePr>
+              <a:graphicFrameLocks xmlns:a="http://schemas.openxmlformats.org/drawingml/2006/main" noChangeAspect="1"/>
+            </wp:cNvGraphicFramePr>
+            <a:graphic xmlns:a="http://schemas.openxmlformats.org/drawingml/2006/main">
+              <a:graphicData uri="http://schemas.openxmlformats.org/drawingml/2006/picture">
+                <pic:pic xmlns:pic="http://schemas.openxmlformats.org/drawingml/2006/picture">
+                  <pic:nvPicPr>
+                    <pic:cNvPr id="1152864997" name="Imagen 1" descr="Texto&#10;&#10;Descripción generada automáticamente"/>
+                    <pic:cNvPicPr/>
+                  </pic:nvPicPr>
+                  <pic:blipFill>
+                    <a:blip r:embed="rId13"/>
+                    <a:stretch>
+                      <a:fillRect/>
+                    </a:stretch>
+                  </pic:blipFill>
+                  <pic:spPr>
+                    <a:xfrm>
+                      <a:off x="0" y="0"/>
+                      <a:ext cx="4168501" cy="3017782"/>
+                    </a:xfrm>
+                    <a:prstGeom prst="rect">
+                      <a:avLst/>
+                    </a:prstGeom>
+                  </pic:spPr>
+                </pic:pic>
+              </a:graphicData>
+            </a:graphic>
+          </wp:inline>
+        </w:drawing>
+      </w:r>
+      <w:r>
+        <w:rPr>
+          <w:u w:val="single"/>
+        </w:rPr>
+        <w:drawing>
+          <wp:inline distT="0" distB="0" distL="0" distR="0" wp14:anchorId="3DD84670" wp14:editId="2D130224">
+            <wp:extent cx="4823878" cy="3124471"/>
+            <wp:effectExtent l="0" t="0" r="0" b="0"/>
+            <wp:docPr id="188538138" name="Imagen 1" descr="Texto&#10;&#10;Descripción generada automáticamente"/>
+            <wp:cNvGraphicFramePr>
+              <a:graphicFrameLocks xmlns:a="http://schemas.openxmlformats.org/drawingml/2006/main" noChangeAspect="1"/>
+            </wp:cNvGraphicFramePr>
+            <a:graphic xmlns:a="http://schemas.openxmlformats.org/drawingml/2006/main">
+              <a:graphicData uri="http://schemas.openxmlformats.org/drawingml/2006/picture">
+                <pic:pic xmlns:pic="http://schemas.openxmlformats.org/drawingml/2006/picture">
+                  <pic:nvPicPr>
+                    <pic:cNvPr id="188538138" name="Imagen 1" descr="Texto&#10;&#10;Descripción generada automáticamente"/>
+                    <pic:cNvPicPr/>
+                  </pic:nvPicPr>
+                  <pic:blipFill>
+                    <a:blip r:embed="rId14"/>
+                    <a:stretch>
+                      <a:fillRect/>
+                    </a:stretch>
+                  </pic:blipFill>
+                  <pic:spPr>
+                    <a:xfrm>
+                      <a:off x="0" y="0"/>
+                      <a:ext cx="4823878" cy="3124471"/>
+                    </a:xfrm>
+                    <a:prstGeom prst="rect">
+                      <a:avLst/>
+                    </a:prstGeom>
+                  </pic:spPr>
+                </pic:pic>
+              </a:graphicData>
+            </a:graphic>
+          </wp:inline>
+        </w:drawing>
+      </w:r>
+    </w:p>
+    <w:p>
+      <w:pPr>
+        <w:rPr>
+          <w:u w:val="single"/>
+        </w:rPr>
+      </w:pPr>
+    </w:p>
+    <w:p>
+      <w:pPr>
+        <w:rPr>
+          <w:u w:val="single"/>
+        </w:rPr>
+      </w:pPr>
+      <w:r>
+        <w:rPr>
+          <w:u w:val="single"/>
+        </w:rPr>
+        <w:lastRenderedPageBreak/>
+        <w:drawing>
+          <wp:inline distT="0" distB="0" distL="0" distR="0" wp14:anchorId="4ED32578" wp14:editId="1551598B">
+            <wp:extent cx="4610500" cy="2651990"/>
+            <wp:effectExtent l="0" t="0" r="0" b="0"/>
+            <wp:docPr id="534728441" name="Imagen 1" descr="Interfaz de usuario gráfica&#10;&#10;Descripción generada automáticamente con confianza media"/>
+            <wp:cNvGraphicFramePr>
+              <a:graphicFrameLocks xmlns:a="http://schemas.openxmlformats.org/drawingml/2006/main" noChangeAspect="1"/>
+            </wp:cNvGraphicFramePr>
+            <a:graphic xmlns:a="http://schemas.openxmlformats.org/drawingml/2006/main">
+              <a:graphicData uri="http://schemas.openxmlformats.org/drawingml/2006/picture">
+                <pic:pic xmlns:pic="http://schemas.openxmlformats.org/drawingml/2006/picture">
+                  <pic:nvPicPr>
+                    <pic:cNvPr id="534728441" name="Imagen 1" descr="Interfaz de usuario gráfica&#10;&#10;Descripción generada automáticamente con confianza media"/>
+                    <pic:cNvPicPr/>
+                  </pic:nvPicPr>
+                  <pic:blipFill>
+                    <a:blip r:embed="rId15"/>
+                    <a:stretch>
+                      <a:fillRect/>
+                    </a:stretch>
+                  </pic:blipFill>
+                  <pic:spPr>
+                    <a:xfrm>
+                      <a:off x="0" y="0"/>
+                      <a:ext cx="4610500" cy="2651990"/>
+                    </a:xfrm>
+                    <a:prstGeom prst="rect">
+                      <a:avLst/>
+                    </a:prstGeom>
+                  </pic:spPr>
+                </pic:pic>
+              </a:graphicData>
+            </a:graphic>
+          </wp:inline>
+        </w:drawing>
+      </w:r>
+    </w:p>
+    <w:p>
+      <w:pPr>
+        <w:rPr>
+          <w:u w:val="single"/>
+        </w:rPr>
+      </w:pPr>
+      <w:r>
+        <w:rPr>
+          <w:u w:val="single"/>
+        </w:rPr>
+        <w:drawing>
+          <wp:inline distT="0" distB="0" distL="0" distR="0" wp14:anchorId="662B7DB0" wp14:editId="2D81C864">
+            <wp:extent cx="4861981" cy="3528366"/>
+            <wp:effectExtent l="0" t="0" r="0" b="0"/>
+            <wp:docPr id="210824361" name="Imagen 1" descr="Texto&#10;&#10;Descripción generada automáticamente"/>
+            <wp:cNvGraphicFramePr>
+              <a:graphicFrameLocks xmlns:a="http://schemas.openxmlformats.org/drawingml/2006/main" noChangeAspect="1"/>
+            </wp:cNvGraphicFramePr>
+            <a:graphic xmlns:a="http://schemas.openxmlformats.org/drawingml/2006/main">
+              <a:graphicData uri="http://schemas.openxmlformats.org/drawingml/2006/picture">
+                <pic:pic xmlns:pic="http://schemas.openxmlformats.org/drawingml/2006/picture">
+                  <pic:nvPicPr>
+                    <pic:cNvPr id="210824361" name="Imagen 1" descr="Texto&#10;&#10;Descripción generada automáticamente"/>
+                    <pic:cNvPicPr/>
+                  </pic:nvPicPr>
+                  <pic:blipFill>
+                    <a:blip r:embed="rId16"/>
+                    <a:stretch>
+                      <a:fillRect/>
+                    </a:stretch>
+                  </pic:blipFill>
+                  <pic:spPr>
+                    <a:xfrm>
+                      <a:off x="0" y="0"/>
+                      <a:ext cx="4861981" cy="3528366"/>
+                    </a:xfrm>
+                    <a:prstGeom prst="rect">
+                      <a:avLst/>
+                    </a:prstGeom>
+                  </pic:spPr>
+                </pic:pic>
+              </a:graphicData>
+            </a:graphic>
+          </wp:inline>
+        </w:drawing>
+      </w:r>
+    </w:p>
+    <w:p>
+      <w:r>
+        <w:rPr>
+          <w:u w:val="single"/>
+        </w:rPr>
+        <w:lastRenderedPageBreak/>
+        <w:drawing>
+          <wp:inline distT="0" distB="0" distL="0" distR="0" wp14:anchorId="17A01EA2" wp14:editId="74C3E14C">
+            <wp:extent cx="5380186" cy="3139712"/>
+            <wp:effectExtent l="0" t="0" r="0" b="3810"/>
+            <wp:docPr id="2115967581" name="Imagen 1" descr="Interfaz de usuario gráfica, Texto, Aplicación, Correo electrónico&#10;&#10;Descripción generada automáticamente"/>
+            <wp:cNvGraphicFramePr>
+              <a:graphicFrameLocks xmlns:a="http://schemas.openxmlformats.org/drawingml/2006/main" noChangeAspect="1"/>
+            </wp:cNvGraphicFramePr>
+            <a:graphic xmlns:a="http://schemas.openxmlformats.org/drawingml/2006/main">
+              <a:graphicData uri="http://schemas.openxmlformats.org/drawingml/2006/picture">
+                <pic:pic xmlns:pic="http://schemas.openxmlformats.org/drawingml/2006/picture">
+                  <pic:nvPicPr>
+                    <pic:cNvPr id="2115967581" name="Imagen 1" descr="Interfaz de usuario gráfica, Texto, Aplicación, Correo electrónico&#10;&#10;Descripción generada automáticamente"/>
+                    <pic:cNvPicPr/>
+                  </pic:nvPicPr>
+                  <pic:blipFill>
+                    <a:blip r:embed="rId17"/>
+                    <a:stretch>
+                      <a:fillRect/>
+                    </a:stretch>
+                  </pic:blipFill>
+                  <pic:spPr>
+                    <a:xfrm>
+                      <a:off x="0" y="0"/>
+                      <a:ext cx="5380186" cy="3139712"/>
+                    </a:xfrm>
+                    <a:prstGeom prst="rect">
+                      <a:avLst/>
+                    </a:prstGeom>
+                  </pic:spPr>
+                </pic:pic>
+              </a:graphicData>
+            </a:graphic>
+          </wp:inline>
+        </w:drawing>
+      </w:r>
+    </w:p>
+    <w:p/>
+    <w:p>
+      <w:r>
+        <w:t>PRUEBAS TIPO VEHICULO</w:t>
+      </w:r>
+    </w:p>
+    <w:p/>
+    <w:p>
+      <w:r>
+        <w:drawing>
+          <wp:inline distT="0" distB="0" distL="0" distR="0" wp14:anchorId="2B5E3A5E" wp14:editId="58F2013D">
+            <wp:extent cx="5159187" cy="3170195"/>
+            <wp:effectExtent l="0" t="0" r="3810" b="0"/>
+            <wp:docPr id="1006953392" name="Imagen 1" descr="Interfaz de usuario gráfica, Texto, Aplicación&#10;&#10;Descripción generada automáticamente"/>
+            <wp:cNvGraphicFramePr>
+              <a:graphicFrameLocks xmlns:a="http://schemas.openxmlformats.org/drawingml/2006/main" noChangeAspect="1"/>
+            </wp:cNvGraphicFramePr>
+            <a:graphic xmlns:a="http://schemas.openxmlformats.org/drawingml/2006/main">
+              <a:graphicData uri="http://schemas.openxmlformats.org/drawingml/2006/picture">
+                <pic:pic xmlns:pic="http://schemas.openxmlformats.org/drawingml/2006/picture">
+                  <pic:nvPicPr>
+                    <pic:cNvPr id="1006953392" name="Imagen 1" descr="Interfaz de usuario gráfica, Texto, Aplicación&#10;&#10;Descripción generada automáticamente"/>
+                    <pic:cNvPicPr/>
+                  </pic:nvPicPr>
+                  <pic:blipFill>
+                    <a:blip r:embed="rId18"/>
+                    <a:stretch>
+                      <a:fillRect/>
+                    </a:stretch>
+                  </pic:blipFill>
+                  <pic:spPr>
+                    <a:xfrm>
+                      <a:off x="0" y="0"/>
+                      <a:ext cx="5159187" cy="3170195"/>
+                    </a:xfrm>
+                    <a:prstGeom prst="rect">
+                      <a:avLst/>
+                    </a:prstGeom>
+                  </pic:spPr>
+                </pic:pic>
+              </a:graphicData>
+            </a:graphic>
+          </wp:inline>
+        </w:drawing>
+      </w:r>
+    </w:p>
+    <w:p>
+      <w:r>
+        <w:lastRenderedPageBreak/>
+        <w:drawing>
+          <wp:inline distT="0" distB="0" distL="0" distR="0" wp14:anchorId="050BD0A7" wp14:editId="31505216">
+            <wp:extent cx="4724809" cy="2987299"/>
+            <wp:effectExtent l="0" t="0" r="0" b="3810"/>
+            <wp:docPr id="1714793124" name="Imagen 1" descr="Interfaz de usuario gráfica, Texto, Aplicación&#10;&#10;Descripción generada automáticamente"/>
+            <wp:cNvGraphicFramePr>
+              <a:graphicFrameLocks xmlns:a="http://schemas.openxmlformats.org/drawingml/2006/main" noChangeAspect="1"/>
+            </wp:cNvGraphicFramePr>
+            <a:graphic xmlns:a="http://schemas.openxmlformats.org/drawingml/2006/main">
+              <a:graphicData uri="http://schemas.openxmlformats.org/drawingml/2006/picture">
+                <pic:pic xmlns:pic="http://schemas.openxmlformats.org/drawingml/2006/picture">
+                  <pic:nvPicPr>
+                    <pic:cNvPr id="1714793124" name="Imagen 1" descr="Interfaz de usuario gráfica, Texto, Aplicación&#10;&#10;Descripción generada automáticamente"/>
+                    <pic:cNvPicPr/>
+                  </pic:nvPicPr>
+                  <pic:blipFill>
+                    <a:blip r:embed="rId19"/>
+                    <a:stretch>
+                      <a:fillRect/>
+                    </a:stretch>
+                  </pic:blipFill>
+                  <pic:spPr>
+                    <a:xfrm>
+                      <a:off x="0" y="0"/>
+                      <a:ext cx="4724809" cy="2987299"/>
+                    </a:xfrm>
+                    <a:prstGeom prst="rect">
+                      <a:avLst/>
+                    </a:prstGeom>
+                  </pic:spPr>
+                </pic:pic>
+              </a:graphicData>
+            </a:graphic>
+          </wp:inline>
+        </w:drawing>
+      </w:r>
+    </w:p>
+    <w:p>
+      <w:r>
+        <w:drawing>
+          <wp:inline distT="0" distB="0" distL="0" distR="0" wp14:anchorId="38B4868D" wp14:editId="5B219D51">
+            <wp:extent cx="5400040" cy="3569335"/>
+            <wp:effectExtent l="0" t="0" r="0" b="0"/>
+            <wp:docPr id="1339288690" name="Imagen 1" descr="Interfaz de usuario gráfica, Aplicación&#10;&#10;Descripción generada automáticamente"/>
+            <wp:cNvGraphicFramePr>
+              <a:graphicFrameLocks xmlns:a="http://schemas.openxmlformats.org/drawingml/2006/main" noChangeAspect="1"/>
+            </wp:cNvGraphicFramePr>
+            <a:graphic xmlns:a="http://schemas.openxmlformats.org/drawingml/2006/main">
+              <a:graphicData uri="http://schemas.openxmlformats.org/drawingml/2006/picture">
+                <pic:pic xmlns:pic="http://schemas.openxmlformats.org/drawingml/2006/picture">
+                  <pic:nvPicPr>
+                    <pic:cNvPr id="1339288690" name="Imagen 1" descr="Interfaz de usuario gráfica, Aplicación&#10;&#10;Descripción generada automáticamente"/>
+                    <pic:cNvPicPr/>
+                  </pic:nvPicPr>
+                  <pic:blipFill>
+                    <a:blip r:embed="rId20"/>
+                    <a:stretch>
+                      <a:fillRect/>
+                    </a:stretch>
+                  </pic:blipFill>
+                  <pic:spPr>
+                    <a:xfrm>
+                      <a:off x="0" y="0"/>
+                      <a:ext cx="5400040" cy="3569335"/>
+                    </a:xfrm>
+                    <a:prstGeom prst="rect">
+                      <a:avLst/>
+                    </a:prstGeom>
+                  </pic:spPr>
+                </pic:pic>
+              </a:graphicData>
+            </a:graphic>
+          </wp:inline>
+        </w:drawing>
+      </w:r>
+    </w:p>
+    <w:p/>
+    <w:p>
+      <w:r>
+        <w:lastRenderedPageBreak/>
+        <w:drawing>
+          <wp:inline distT="0" distB="0" distL="0" distR="0" wp14:anchorId="1C564D87" wp14:editId="48932E23">
+            <wp:extent cx="5400040" cy="3347720"/>
+            <wp:effectExtent l="0" t="0" r="0" b="5080"/>
+            <wp:docPr id="2037314625" name="Imagen 1" descr="Interfaz de usuario gráfica, Aplicación&#10;&#10;Descripción generada automáticamente"/>
+            <wp:cNvGraphicFramePr>
+              <a:graphicFrameLocks xmlns:a="http://schemas.openxmlformats.org/drawingml/2006/main" noChangeAspect="1"/>
+            </wp:cNvGraphicFramePr>
+            <a:graphic xmlns:a="http://schemas.openxmlformats.org/drawingml/2006/main">
+              <a:graphicData uri="http://schemas.openxmlformats.org/drawingml/2006/picture">
+                <pic:pic xmlns:pic="http://schemas.openxmlformats.org/drawingml/2006/picture">
+                  <pic:nvPicPr>
+                    <pic:cNvPr id="2037314625" name="Imagen 1" descr="Interfaz de usuario gráfica, Aplicación&#10;&#10;Descripción generada automáticamente"/>
+                    <pic:cNvPicPr/>
+                  </pic:nvPicPr>
+                  <pic:blipFill>
+                    <a:blip r:embed="rId21"/>
+                    <a:stretch>
+                      <a:fillRect/>
+                    </a:stretch>
+                  </pic:blipFill>
+                  <pic:spPr>
+                    <a:xfrm>
+                      <a:off x="0" y="0"/>
+                      <a:ext cx="5400040" cy="3347720"/>
+                    </a:xfrm>
+                    <a:prstGeom prst="rect">
+                      <a:avLst/>
+                    </a:prstGeom>
+                  </pic:spPr>
+                </pic:pic>
+              </a:graphicData>
+            </a:graphic>
+          </wp:inline>
+        </w:drawing>
+      </w:r>
+      <w:r>
+        <w:drawing>
+          <wp:inline distT="0" distB="0" distL="0" distR="0" wp14:anchorId="4AC6EB4A" wp14:editId="4C3D5A96">
+            <wp:extent cx="4755292" cy="3429297"/>
+            <wp:effectExtent l="0" t="0" r="7620" b="0"/>
+            <wp:docPr id="670791237" name="Imagen 1" descr="Interfaz de usuario gráfica, Texto, Aplicación&#10;&#10;Descripción generada automáticamente"/>
+            <wp:cNvGraphicFramePr>
+              <a:graphicFrameLocks xmlns:a="http://schemas.openxmlformats.org/drawingml/2006/main" noChangeAspect="1"/>
+            </wp:cNvGraphicFramePr>
+            <a:graphic xmlns:a="http://schemas.openxmlformats.org/drawingml/2006/main">
+              <a:graphicData uri="http://schemas.openxmlformats.org/drawingml/2006/picture">
+                <pic:pic xmlns:pic="http://schemas.openxmlformats.org/drawingml/2006/picture">
+                  <pic:nvPicPr>
+                    <pic:cNvPr id="670791237" name="Imagen 1" descr="Interfaz de usuario gráfica, Texto, Aplicación&#10;&#10;Descripción generada automáticamente"/>
+                    <pic:cNvPicPr/>
+                  </pic:nvPicPr>
+                  <pic:blipFill>
+                    <a:blip r:embed="rId22"/>
+                    <a:stretch>
+                      <a:fillRect/>
+                    </a:stretch>
+                  </pic:blipFill>
+                  <pic:spPr>
+                    <a:xfrm>
+                      <a:off x="0" y="0"/>
+                      <a:ext cx="4755292" cy="3429297"/>
+                    </a:xfrm>
+                    <a:prstGeom prst="rect">
+                      <a:avLst/>
+                    </a:prstGeom>
+                  </pic:spPr>
+                </pic:pic>
+              </a:graphicData>
+            </a:graphic>
+          </wp:inline>
+        </w:drawing>
+      </w:r>
+    </w:p>
+    <w:p/>
+    <w:p>
+      <w:pPr>
+        <w:rPr>
+          <w:u w:val="single"/>
+        </w:rPr>
+      </w:pPr>
+      <w:r>
+        <w:lastRenderedPageBreak/>
+        <w:drawing>
+          <wp:inline distT="0" distB="0" distL="0" distR="0" wp14:anchorId="15EF2565" wp14:editId="37032C33">
+            <wp:extent cx="5400040" cy="3238500"/>
+            <wp:effectExtent l="0" t="0" r="0" b="0"/>
+            <wp:docPr id="643419382" name="Imagen 1" descr="Interfaz de usuario gráfica, Aplicación&#10;&#10;Descripción generada automáticamente con confianza media"/>
+            <wp:cNvGraphicFramePr>
+              <a:graphicFrameLocks xmlns:a="http://schemas.openxmlformats.org/drawingml/2006/main" noChangeAspect="1"/>
+            </wp:cNvGraphicFramePr>
+            <a:graphic xmlns:a="http://schemas.openxmlformats.org/drawingml/2006/main">
+              <a:graphicData uri="http://schemas.openxmlformats.org/drawingml/2006/picture">
+                <pic:pic xmlns:pic="http://schemas.openxmlformats.org/drawingml/2006/picture">
+                  <pic:nvPicPr>
+                    <pic:cNvPr id="643419382" name="Imagen 1" descr="Interfaz de usuario gráfica, Aplicación&#10;&#10;Descripción generada automáticamente con confianza media"/>
+                    <pic:cNvPicPr/>
+                  </pic:nvPicPr>
+                  <pic:blipFill>
+                    <a:blip r:embed="rId23"/>
+                    <a:stretch>
+                      <a:fillRect/>
+                    </a:stretch>
+                  </pic:blipFill>
+                  <pic:spPr>
+                    <a:xfrm>
+                      <a:off x="0" y="0"/>
+                      <a:ext cx="5400040" cy="3238500"/>
+                    </a:xfrm>
+                    <a:prstGeom prst="rect">
+                      <a:avLst/>
+                    </a:prstGeom>
+                  </pic:spPr>
+                </pic:pic>
+              </a:graphicData>
+            </a:graphic>
+          </wp:inline>
+        </w:drawing>
+      </w:r>
+    </w:p>
+    <w:p>
+      <w:pPr>
+        <w:rPr>
+          <w:u w:val="single"/>
+        </w:rPr>
+      </w:pPr>
+    </w:p>
+    <w:p>
+      <w:pPr>
+        <w:rPr>
+          <w:u w:val="single"/>
+        </w:rPr>
+      </w:pPr>
+      <w:r>
+        <w:rPr>
+          <w:u w:val="single"/>
+        </w:rPr>
+        <w:t>PRUEBAS PICO Y PLACA</w:t>
+      </w:r>
+    </w:p>
+    <w:p>
+      <w:pPr>
+        <w:rPr>
+          <w:u w:val="single"/>
+        </w:rPr>
+      </w:pPr>
+    </w:p>
+    <w:p>
+      <w:pPr>
+        <w:rPr>
+          <w:u w:val="single"/>
+        </w:rPr>
+      </w:pPr>
+      <w:r>
+        <w:rPr>
+          <w:u w:val="single"/>
+        </w:rPr>
+        <w:drawing>
+          <wp:inline distT="0" distB="0" distL="0" distR="0" wp14:anchorId="6866716D" wp14:editId="1F10FA03">
+            <wp:extent cx="5400040" cy="3597275"/>
+            <wp:effectExtent l="0" t="0" r="0" b="3175"/>
+            <wp:docPr id="122269779" name="Imagen 1" descr="Interfaz de usuario gráfica, Texto, Aplicación&#10;&#10;Descripción generada automáticamente"/>
+            <wp:cNvGraphicFramePr>
+              <a:graphicFrameLocks xmlns:a="http://schemas.openxmlformats.org/drawingml/2006/main" noChangeAspect="1"/>
+            </wp:cNvGraphicFramePr>
+            <a:graphic xmlns:a="http://schemas.openxmlformats.org/drawingml/2006/main">
+              <a:graphicData uri="http://schemas.openxmlformats.org/drawingml/2006/picture">
+                <pic:pic xmlns:pic="http://schemas.openxmlformats.org/drawingml/2006/picture">
+                  <pic:nvPicPr>
+                    <pic:cNvPr id="122269779" name="Imagen 1" descr="Interfaz de usuario gráfica, Texto, Aplicación&#10;&#10;Descripción generada automáticamente"/>
+                    <pic:cNvPicPr/>
+                  </pic:nvPicPr>
+                  <pic:blipFill>
+                    <a:blip r:embed="rId24"/>
+                    <a:stretch>
+                      <a:fillRect/>
+                    </a:stretch>
+                  </pic:blipFill>
+                  <pic:spPr>
+                    <a:xfrm>
+                      <a:off x="0" y="0"/>
+                      <a:ext cx="5400040" cy="3597275"/>
+                    </a:xfrm>
+                    <a:prstGeom prst="rect">
+                      <a:avLst/>
+                    </a:prstGeom>
+                  </pic:spPr>
+                </pic:pic>
+              </a:graphicData>
+            </a:graphic>
+          </wp:inline>
+        </w:drawing>
+      </w:r>
+    </w:p>
+    <w:p>
+      <w:pPr>
+        <w:rPr>
+          <w:u w:val="single"/>
+        </w:rPr>
+      </w:pPr>
+    </w:p>
+    <w:p>
+      <w:pPr>
+        <w:rPr>
+          <w:u w:val="single"/>
+        </w:rPr>
+      </w:pPr>
+      <w:r>
+        <w:rPr>
+          <w:u w:val="single"/>
+        </w:rPr>
+        <w:lastRenderedPageBreak/>
+        <w:drawing>
+          <wp:inline distT="0" distB="0" distL="0" distR="0" wp14:anchorId="3ED2D2F7" wp14:editId="38F4137D">
+            <wp:extent cx="4778154" cy="3375953"/>
+            <wp:effectExtent l="0" t="0" r="3810" b="0"/>
+            <wp:docPr id="1747934867" name="Imagen 1" descr="Interfaz de usuario gráfica, Texto&#10;&#10;Descripción generada automáticamente"/>
+            <wp:cNvGraphicFramePr>
+              <a:graphicFrameLocks xmlns:a="http://schemas.openxmlformats.org/drawingml/2006/main" noChangeAspect="1"/>
+            </wp:cNvGraphicFramePr>
+            <a:graphic xmlns:a="http://schemas.openxmlformats.org/drawingml/2006/main">
+              <a:graphicData uri="http://schemas.openxmlformats.org/drawingml/2006/picture">
+                <pic:pic xmlns:pic="http://schemas.openxmlformats.org/drawingml/2006/picture">
+                  <pic:nvPicPr>
+                    <pic:cNvPr id="1747934867" name="Imagen 1" descr="Interfaz de usuario gráfica, Texto&#10;&#10;Descripción generada automáticamente"/>
+                    <pic:cNvPicPr/>
+                  </pic:nvPicPr>
+                  <pic:blipFill>
+                    <a:blip r:embed="rId25"/>
+                    <a:stretch>
+                      <a:fillRect/>
+                    </a:stretch>
+                  </pic:blipFill>
+                  <pic:spPr>
+                    <a:xfrm>
+                      <a:off x="0" y="0"/>
+                      <a:ext cx="4778154" cy="3375953"/>
+                    </a:xfrm>
+                    <a:prstGeom prst="rect">
+                      <a:avLst/>
+                    </a:prstGeom>
+                  </pic:spPr>
+                </pic:pic>
+              </a:graphicData>
+            </a:graphic>
+          </wp:inline>
+        </w:drawing>
+      </w:r>
+    </w:p>
+    <w:p>
+      <w:pPr>
+        <w:rPr>
+          <w:u w:val="single"/>
+        </w:rPr>
+      </w:pPr>
+    </w:p>
+    <w:p>
+      <w:r>
+        <w:rPr>
+          <w:u w:val="single"/>
+        </w:rPr>
+        <w:drawing>
+          <wp:inline distT="0" distB="0" distL="0" distR="0" wp14:anchorId="4246BD8F" wp14:editId="2EE2F3B6">
+            <wp:extent cx="5029636" cy="3749365"/>
+            <wp:effectExtent l="0" t="0" r="0" b="3810"/>
+            <wp:docPr id="839541853" name="Imagen 1" descr="Texto&#10;&#10;Descripción generada automáticamente"/>
+            <wp:cNvGraphicFramePr>
+              <a:graphicFrameLocks xmlns:a="http://schemas.openxmlformats.org/drawingml/2006/main" noChangeAspect="1"/>
+            </wp:cNvGraphicFramePr>
+            <a:graphic xmlns:a="http://schemas.openxmlformats.org/drawingml/2006/main">
+              <a:graphicData uri="http://schemas.openxmlformats.org/drawingml/2006/picture">
+                <pic:pic xmlns:pic="http://schemas.openxmlformats.org/drawingml/2006/picture">
+                  <pic:nvPicPr>
+                    <pic:cNvPr id="839541853" name="Imagen 1" descr="Texto&#10;&#10;Descripción generada automáticamente"/>
+                    <pic:cNvPicPr/>
+                  </pic:nvPicPr>
+                  <pic:blipFill>
+                    <a:blip r:embed="rId26"/>
+                    <a:stretch>
+                      <a:fillRect/>
+                    </a:stretch>
+                  </pic:blipFill>
+                  <pic:spPr>
+                    <a:xfrm>
+                      <a:off x="0" y="0"/>
+                      <a:ext cx="5029636" cy="3749365"/>
                     </a:xfrm>
                     <a:prstGeom prst="rect">
                       <a:avLst/>

</xml_diff>